<commit_message>
feat(labs): :sparkles: Submitting Task 3 work
- Simulations added on word doc
- Saving plecs simulations
</commit_message>
<xml_diff>
--- a/Labs/Lab 1/Lab workings.docx
+++ b/Labs/Lab 1/Lab workings.docx
@@ -4,6 +4,9 @@
   <w:body>
     <w:p>
       <w:r>
+        <w:rPr>
+          <w:noProof/>
+        </w:rPr>
         <w:drawing>
           <wp:inline distT="0" distB="0" distL="0" distR="0" wp14:anchorId="2DCBC5E3" wp14:editId="7D7371EC">
             <wp:extent cx="4505954" cy="3115110"/>
@@ -45,6 +48,9 @@
     <w:p/>
     <w:p>
       <w:r>
+        <w:rPr>
+          <w:noProof/>
+        </w:rPr>
         <w:drawing>
           <wp:inline distT="0" distB="0" distL="0" distR="0" wp14:anchorId="4C889F66" wp14:editId="575F2386">
             <wp:extent cx="5943600" cy="2366010"/>
@@ -85,6 +91,9 @@
     <w:p/>
     <w:p>
       <w:r>
+        <w:rPr>
+          <w:noProof/>
+        </w:rPr>
         <w:drawing>
           <wp:inline distT="0" distB="0" distL="0" distR="0" wp14:anchorId="4C733250" wp14:editId="308E8F15">
             <wp:extent cx="5943600" cy="1487805"/>
@@ -124,6 +133,9 @@
     </w:p>
     <w:p>
       <w:r>
+        <w:rPr>
+          <w:noProof/>
+        </w:rPr>
         <w:lastRenderedPageBreak/>
         <w:drawing>
           <wp:inline distT="0" distB="0" distL="0" distR="0" wp14:anchorId="769343EA" wp14:editId="6CFD6D4B">
@@ -175,6 +187,9 @@
     </w:p>
     <w:p>
       <w:r>
+        <w:rPr>
+          <w:noProof/>
+        </w:rPr>
         <w:drawing>
           <wp:inline distT="0" distB="0" distL="0" distR="0" wp14:anchorId="1EBB971D" wp14:editId="1DA0FA32">
             <wp:extent cx="5887272" cy="1581371"/>
@@ -220,6 +235,9 @@
     </w:p>
     <w:p>
       <w:r>
+        <w:rPr>
+          <w:noProof/>
+        </w:rPr>
         <w:lastRenderedPageBreak/>
         <w:drawing>
           <wp:inline distT="0" distB="0" distL="0" distR="0" wp14:anchorId="1E755DBF" wp14:editId="1CA69F95">
@@ -266,6 +284,9 @@
     </w:p>
     <w:p>
       <w:r>
+        <w:rPr>
+          <w:noProof/>
+        </w:rPr>
         <w:drawing>
           <wp:inline distT="0" distB="0" distL="0" distR="0" wp14:anchorId="6364BEDF" wp14:editId="267C4D3C">
             <wp:extent cx="5943600" cy="1652905"/>
@@ -310,6 +331,9 @@
     </w:p>
     <w:p>
       <w:r>
+        <w:rPr>
+          <w:noProof/>
+        </w:rPr>
         <w:drawing>
           <wp:inline distT="0" distB="0" distL="0" distR="0" wp14:anchorId="0FD8F32C" wp14:editId="6461FA1D">
             <wp:extent cx="5943600" cy="1606550"/>
@@ -354,6 +378,9 @@
     </w:p>
     <w:p>
       <w:r>
+        <w:rPr>
+          <w:noProof/>
+        </w:rPr>
         <w:drawing>
           <wp:inline distT="0" distB="0" distL="0" distR="0" wp14:anchorId="04BF7B5F" wp14:editId="6EA6C776">
             <wp:extent cx="5943600" cy="1665605"/>
@@ -408,6 +435,7 @@
         <w:rPr>
           <w:b/>
           <w:bCs/>
+          <w:noProof/>
         </w:rPr>
         <w:drawing>
           <wp:inline distT="0" distB="0" distL="0" distR="0" wp14:anchorId="47574AD6" wp14:editId="0100AC58">
@@ -445,6 +473,464 @@
           </wp:inline>
         </w:drawing>
       </w:r>
+    </w:p>
+    <w:p>
+      <w:pPr>
+        <w:rPr>
+          <w:b/>
+          <w:bCs/>
+          <w:sz w:val="30"/>
+          <w:szCs w:val="30"/>
+        </w:rPr>
+      </w:pPr>
+    </w:p>
+    <w:p>
+      <w:pPr>
+        <w:rPr>
+          <w:b/>
+          <w:bCs/>
+          <w:sz w:val="30"/>
+          <w:szCs w:val="30"/>
+        </w:rPr>
+      </w:pPr>
+      <w:r>
+        <w:rPr>
+          <w:b/>
+          <w:bCs/>
+          <w:sz w:val="30"/>
+          <w:szCs w:val="30"/>
+        </w:rPr>
+        <w:t>Task 3</w:t>
+      </w:r>
+    </w:p>
+    <w:p>
+      <w:pPr>
+        <w:rPr>
+          <w:b/>
+          <w:bCs/>
+          <w:sz w:val="30"/>
+          <w:szCs w:val="30"/>
+        </w:rPr>
+      </w:pPr>
+      <w:r>
+        <w:rPr>
+          <w:b/>
+          <w:bCs/>
+          <w:sz w:val="30"/>
+          <w:szCs w:val="30"/>
+        </w:rPr>
+        <w:t>b)</w:t>
+      </w:r>
+    </w:p>
+    <w:p>
+      <w:pPr>
+        <w:rPr>
+          <w:b/>
+          <w:bCs/>
+          <w:sz w:val="30"/>
+          <w:szCs w:val="30"/>
+        </w:rPr>
+      </w:pPr>
+      <w:r>
+        <w:rPr>
+          <w:b/>
+          <w:bCs/>
+          <w:sz w:val="30"/>
+          <w:szCs w:val="30"/>
+        </w:rPr>
+        <w:t>R = 2</w:t>
+      </w:r>
+    </w:p>
+    <w:p>
+      <w:pPr>
+        <w:rPr>
+          <w:b/>
+          <w:bCs/>
+          <w:sz w:val="30"/>
+          <w:szCs w:val="30"/>
+        </w:rPr>
+      </w:pPr>
+      <w:r>
+        <w:rPr>
+          <w:b/>
+          <w:bCs/>
+          <w:sz w:val="30"/>
+          <w:szCs w:val="30"/>
+        </w:rPr>
+        <w:lastRenderedPageBreak/>
+        <w:drawing>
+          <wp:inline distT="0" distB="0" distL="0" distR="0" wp14:anchorId="54F73702" wp14:editId="5ADE821F">
+            <wp:extent cx="5943600" cy="6315710"/>
+            <wp:effectExtent l="0" t="0" r="0" b="8890"/>
+            <wp:docPr id="1514426820" name="Picture 1" descr="A screenshot of a computer&#10;&#10;Description automatically generated"/>
+            <wp:cNvGraphicFramePr>
+              <a:graphicFrameLocks xmlns:a="http://schemas.openxmlformats.org/drawingml/2006/main" noChangeAspect="1"/>
+            </wp:cNvGraphicFramePr>
+            <a:graphic xmlns:a="http://schemas.openxmlformats.org/drawingml/2006/main">
+              <a:graphicData uri="http://schemas.openxmlformats.org/drawingml/2006/picture">
+                <pic:pic xmlns:pic="http://schemas.openxmlformats.org/drawingml/2006/picture">
+                  <pic:nvPicPr>
+                    <pic:cNvPr id="1514426820" name="Picture 1" descr="A screenshot of a computer&#10;&#10;Description automatically generated"/>
+                    <pic:cNvPicPr/>
+                  </pic:nvPicPr>
+                  <pic:blipFill>
+                    <a:blip r:embed="rId14"/>
+                    <a:stretch>
+                      <a:fillRect/>
+                    </a:stretch>
+                  </pic:blipFill>
+                  <pic:spPr>
+                    <a:xfrm>
+                      <a:off x="0" y="0"/>
+                      <a:ext cx="5943600" cy="6315710"/>
+                    </a:xfrm>
+                    <a:prstGeom prst="rect">
+                      <a:avLst/>
+                    </a:prstGeom>
+                  </pic:spPr>
+                </pic:pic>
+              </a:graphicData>
+            </a:graphic>
+          </wp:inline>
+        </w:drawing>
+      </w:r>
+    </w:p>
+    <w:p>
+      <w:pPr>
+        <w:rPr>
+          <w:b/>
+          <w:bCs/>
+          <w:sz w:val="30"/>
+          <w:szCs w:val="30"/>
+        </w:rPr>
+      </w:pPr>
+      <w:r>
+        <w:rPr>
+          <w:b/>
+          <w:bCs/>
+          <w:sz w:val="30"/>
+          <w:szCs w:val="30"/>
+        </w:rPr>
+        <w:t>R = 4</w:t>
+      </w:r>
+    </w:p>
+    <w:p>
+      <w:pPr>
+        <w:rPr>
+          <w:b/>
+          <w:bCs/>
+          <w:sz w:val="30"/>
+          <w:szCs w:val="30"/>
+        </w:rPr>
+      </w:pPr>
+      <w:r>
+        <w:rPr>
+          <w:b/>
+          <w:bCs/>
+          <w:sz w:val="30"/>
+          <w:szCs w:val="30"/>
+        </w:rPr>
+        <w:lastRenderedPageBreak/>
+        <w:drawing>
+          <wp:inline distT="0" distB="0" distL="0" distR="0" wp14:anchorId="14E11ED1" wp14:editId="71A6CD8D">
+            <wp:extent cx="5943600" cy="6315710"/>
+            <wp:effectExtent l="0" t="0" r="0" b="8890"/>
+            <wp:docPr id="1574199381" name="Picture 1" descr="A screenshot of a computer&#10;&#10;Description automatically generated"/>
+            <wp:cNvGraphicFramePr>
+              <a:graphicFrameLocks xmlns:a="http://schemas.openxmlformats.org/drawingml/2006/main" noChangeAspect="1"/>
+            </wp:cNvGraphicFramePr>
+            <a:graphic xmlns:a="http://schemas.openxmlformats.org/drawingml/2006/main">
+              <a:graphicData uri="http://schemas.openxmlformats.org/drawingml/2006/picture">
+                <pic:pic xmlns:pic="http://schemas.openxmlformats.org/drawingml/2006/picture">
+                  <pic:nvPicPr>
+                    <pic:cNvPr id="1574199381" name="Picture 1" descr="A screenshot of a computer&#10;&#10;Description automatically generated"/>
+                    <pic:cNvPicPr/>
+                  </pic:nvPicPr>
+                  <pic:blipFill>
+                    <a:blip r:embed="rId15"/>
+                    <a:stretch>
+                      <a:fillRect/>
+                    </a:stretch>
+                  </pic:blipFill>
+                  <pic:spPr>
+                    <a:xfrm>
+                      <a:off x="0" y="0"/>
+                      <a:ext cx="5943600" cy="6315710"/>
+                    </a:xfrm>
+                    <a:prstGeom prst="rect">
+                      <a:avLst/>
+                    </a:prstGeom>
+                  </pic:spPr>
+                </pic:pic>
+              </a:graphicData>
+            </a:graphic>
+          </wp:inline>
+        </w:drawing>
+      </w:r>
+    </w:p>
+    <w:p>
+      <w:pPr>
+        <w:rPr>
+          <w:b/>
+          <w:bCs/>
+          <w:sz w:val="30"/>
+          <w:szCs w:val="30"/>
+        </w:rPr>
+      </w:pPr>
+    </w:p>
+    <w:p>
+      <w:pPr>
+        <w:rPr>
+          <w:b/>
+          <w:bCs/>
+          <w:sz w:val="30"/>
+          <w:szCs w:val="30"/>
+        </w:rPr>
+      </w:pPr>
+      <w:r>
+        <w:rPr>
+          <w:b/>
+          <w:bCs/>
+          <w:sz w:val="30"/>
+          <w:szCs w:val="30"/>
+        </w:rPr>
+        <w:t>R=8</w:t>
+      </w:r>
+    </w:p>
+    <w:p>
+      <w:pPr>
+        <w:rPr>
+          <w:b/>
+          <w:bCs/>
+          <w:sz w:val="30"/>
+          <w:szCs w:val="30"/>
+        </w:rPr>
+      </w:pPr>
+      <w:r>
+        <w:rPr>
+          <w:b/>
+          <w:bCs/>
+          <w:sz w:val="30"/>
+          <w:szCs w:val="30"/>
+        </w:rPr>
+        <w:lastRenderedPageBreak/>
+        <w:drawing>
+          <wp:inline distT="0" distB="0" distL="0" distR="0" wp14:anchorId="4C1F4DE2" wp14:editId="24376820">
+            <wp:extent cx="5943600" cy="6315710"/>
+            <wp:effectExtent l="0" t="0" r="0" b="8890"/>
+            <wp:docPr id="1696211457" name="Picture 1" descr="A screenshot of a computer&#10;&#10;Description automatically generated"/>
+            <wp:cNvGraphicFramePr>
+              <a:graphicFrameLocks xmlns:a="http://schemas.openxmlformats.org/drawingml/2006/main" noChangeAspect="1"/>
+            </wp:cNvGraphicFramePr>
+            <a:graphic xmlns:a="http://schemas.openxmlformats.org/drawingml/2006/main">
+              <a:graphicData uri="http://schemas.openxmlformats.org/drawingml/2006/picture">
+                <pic:pic xmlns:pic="http://schemas.openxmlformats.org/drawingml/2006/picture">
+                  <pic:nvPicPr>
+                    <pic:cNvPr id="1696211457" name="Picture 1" descr="A screenshot of a computer&#10;&#10;Description automatically generated"/>
+                    <pic:cNvPicPr/>
+                  </pic:nvPicPr>
+                  <pic:blipFill>
+                    <a:blip r:embed="rId16"/>
+                    <a:stretch>
+                      <a:fillRect/>
+                    </a:stretch>
+                  </pic:blipFill>
+                  <pic:spPr>
+                    <a:xfrm>
+                      <a:off x="0" y="0"/>
+                      <a:ext cx="5943600" cy="6315710"/>
+                    </a:xfrm>
+                    <a:prstGeom prst="rect">
+                      <a:avLst/>
+                    </a:prstGeom>
+                  </pic:spPr>
+                </pic:pic>
+              </a:graphicData>
+            </a:graphic>
+          </wp:inline>
+        </w:drawing>
+      </w:r>
+    </w:p>
+    <w:p>
+      <w:pPr>
+        <w:rPr>
+          <w:b/>
+          <w:bCs/>
+          <w:sz w:val="30"/>
+          <w:szCs w:val="30"/>
+        </w:rPr>
+      </w:pPr>
+      <w:r>
+        <w:rPr>
+          <w:b/>
+          <w:bCs/>
+          <w:sz w:val="30"/>
+          <w:szCs w:val="30"/>
+        </w:rPr>
+        <w:t>R = 12</w:t>
+      </w:r>
+    </w:p>
+    <w:p>
+      <w:pPr>
+        <w:rPr>
+          <w:b/>
+          <w:bCs/>
+          <w:sz w:val="30"/>
+          <w:szCs w:val="30"/>
+        </w:rPr>
+      </w:pPr>
+      <w:r>
+        <w:rPr>
+          <w:b/>
+          <w:bCs/>
+          <w:sz w:val="30"/>
+          <w:szCs w:val="30"/>
+        </w:rPr>
+        <w:lastRenderedPageBreak/>
+        <w:drawing>
+          <wp:inline distT="0" distB="0" distL="0" distR="0" wp14:anchorId="27EFB439" wp14:editId="41203960">
+            <wp:extent cx="5943600" cy="6315710"/>
+            <wp:effectExtent l="0" t="0" r="0" b="8890"/>
+            <wp:docPr id="1943270488" name="Picture 1" descr="A screenshot of a computer&#10;&#10;Description automatically generated"/>
+            <wp:cNvGraphicFramePr>
+              <a:graphicFrameLocks xmlns:a="http://schemas.openxmlformats.org/drawingml/2006/main" noChangeAspect="1"/>
+            </wp:cNvGraphicFramePr>
+            <a:graphic xmlns:a="http://schemas.openxmlformats.org/drawingml/2006/main">
+              <a:graphicData uri="http://schemas.openxmlformats.org/drawingml/2006/picture">
+                <pic:pic xmlns:pic="http://schemas.openxmlformats.org/drawingml/2006/picture">
+                  <pic:nvPicPr>
+                    <pic:cNvPr id="1943270488" name="Picture 1" descr="A screenshot of a computer&#10;&#10;Description automatically generated"/>
+                    <pic:cNvPicPr/>
+                  </pic:nvPicPr>
+                  <pic:blipFill>
+                    <a:blip r:embed="rId17"/>
+                    <a:stretch>
+                      <a:fillRect/>
+                    </a:stretch>
+                  </pic:blipFill>
+                  <pic:spPr>
+                    <a:xfrm>
+                      <a:off x="0" y="0"/>
+                      <a:ext cx="5943600" cy="6315710"/>
+                    </a:xfrm>
+                    <a:prstGeom prst="rect">
+                      <a:avLst/>
+                    </a:prstGeom>
+                  </pic:spPr>
+                </pic:pic>
+              </a:graphicData>
+            </a:graphic>
+          </wp:inline>
+        </w:drawing>
+      </w:r>
+    </w:p>
+    <w:p>
+      <w:pPr>
+        <w:rPr>
+          <w:b/>
+          <w:bCs/>
+          <w:sz w:val="30"/>
+          <w:szCs w:val="30"/>
+        </w:rPr>
+      </w:pPr>
+      <w:r>
+        <w:rPr>
+          <w:b/>
+          <w:bCs/>
+          <w:sz w:val="30"/>
+          <w:szCs w:val="30"/>
+        </w:rPr>
+        <w:t>R = 16</w:t>
+      </w:r>
+    </w:p>
+    <w:p>
+      <w:pPr>
+        <w:rPr>
+          <w:b/>
+          <w:bCs/>
+          <w:sz w:val="30"/>
+          <w:szCs w:val="30"/>
+        </w:rPr>
+      </w:pPr>
+      <w:r>
+        <w:rPr>
+          <w:b/>
+          <w:bCs/>
+          <w:sz w:val="30"/>
+          <w:szCs w:val="30"/>
+        </w:rPr>
+        <w:lastRenderedPageBreak/>
+        <w:drawing>
+          <wp:inline distT="0" distB="0" distL="0" distR="0" wp14:anchorId="2D22CE2F" wp14:editId="27E82380">
+            <wp:extent cx="5943600" cy="6315710"/>
+            <wp:effectExtent l="0" t="0" r="0" b="8890"/>
+            <wp:docPr id="774970658" name="Picture 1" descr="A screenshot of a computer&#10;&#10;Description automatically generated"/>
+            <wp:cNvGraphicFramePr>
+              <a:graphicFrameLocks xmlns:a="http://schemas.openxmlformats.org/drawingml/2006/main" noChangeAspect="1"/>
+            </wp:cNvGraphicFramePr>
+            <a:graphic xmlns:a="http://schemas.openxmlformats.org/drawingml/2006/main">
+              <a:graphicData uri="http://schemas.openxmlformats.org/drawingml/2006/picture">
+                <pic:pic xmlns:pic="http://schemas.openxmlformats.org/drawingml/2006/picture">
+                  <pic:nvPicPr>
+                    <pic:cNvPr id="774970658" name="Picture 1" descr="A screenshot of a computer&#10;&#10;Description automatically generated"/>
+                    <pic:cNvPicPr/>
+                  </pic:nvPicPr>
+                  <pic:blipFill>
+                    <a:blip r:embed="rId18"/>
+                    <a:stretch>
+                      <a:fillRect/>
+                    </a:stretch>
+                  </pic:blipFill>
+                  <pic:spPr>
+                    <a:xfrm>
+                      <a:off x="0" y="0"/>
+                      <a:ext cx="5943600" cy="6315710"/>
+                    </a:xfrm>
+                    <a:prstGeom prst="rect">
+                      <a:avLst/>
+                    </a:prstGeom>
+                  </pic:spPr>
+                </pic:pic>
+              </a:graphicData>
+            </a:graphic>
+          </wp:inline>
+        </w:drawing>
+      </w:r>
+    </w:p>
+    <w:p>
+      <w:pPr>
+        <w:rPr>
+          <w:b/>
+          <w:bCs/>
+          <w:sz w:val="30"/>
+          <w:szCs w:val="30"/>
+        </w:rPr>
+      </w:pPr>
+      <w:r>
+        <w:rPr>
+          <w:b/>
+          <w:bCs/>
+          <w:sz w:val="30"/>
+          <w:szCs w:val="30"/>
+        </w:rPr>
+        <w:t>c)</w:t>
+      </w:r>
+    </w:p>
+    <w:p>
+      <w:pPr>
+        <w:rPr>
+          <w:b/>
+          <w:bCs/>
+        </w:rPr>
+      </w:pPr>
+    </w:p>
+    <w:p>
+      <w:pPr>
+        <w:rPr>
+          <w:b/>
+          <w:bCs/>
+        </w:rPr>
+      </w:pPr>
     </w:p>
     <w:sectPr>
       <w:pgSz w:w="12240" w:h="15840"/>

</xml_diff>